<commit_message>
chore: add commit linter
</commit_message>
<xml_diff>
--- a/Introduction/introduction.docx
+++ b/Introduction/introduction.docx
@@ -3,7 +3,17 @@
 <w:document xmlns:wpc="http://schemas.microsoft.com/office/word/2010/wordprocessingCanvas" xmlns:cx="http://schemas.microsoft.com/office/drawing/2014/chartex" xmlns:cx1="http://schemas.microsoft.com/office/drawing/2015/9/8/chartex" xmlns:cx2="http://schemas.microsoft.com/office/drawing/2015/10/21/chartex" xmlns:cx3="http://schemas.microsoft.com/office/drawing/2016/5/9/chartex" xmlns:cx4="http://schemas.microsoft.com/office/drawing/2016/5/10/chartex" xmlns:cx5="http://schemas.microsoft.com/office/drawing/2016/5/11/chartex" xmlns:cx6="http://schemas.microsoft.com/office/drawing/2016/5/12/chartex" xmlns:cx7="http://schemas.microsoft.com/office/drawing/2016/5/13/chartex" xmlns:cx8="http://schemas.microsoft.com/office/drawing/2016/5/14/chartex" xmlns:mc="http://schemas.openxmlformats.org/markup-compatibility/2006" xmlns:aink="http://schemas.microsoft.com/office/drawing/2016/ink" xmlns:am3d="http://schemas.microsoft.com/office/drawing/2017/model3d" xmlns:o="urn:schemas-microsoft-com:office:office" xmlns:r="http://schemas.openxmlformats.org/officeDocument/2006/relationships" xmlns:m="http://schemas.openxmlformats.org/officeDocument/2006/math" xmlns:v="urn:schemas-microsoft-com:vml" xmlns:wp14="http://schemas.microsoft.com/office/word/2010/wordprocessingDrawing" xmlns:wp="http://schemas.openxmlformats.org/drawingml/2006/wordprocessingDrawing" xmlns:w10="urn:schemas-microsoft-com:office:word" xmlns:w="http://schemas.openxmlformats.org/wordprocessingml/2006/main" xmlns:w14="http://schemas.microsoft.com/office/word/2010/wordml" xmlns:w15="http://schemas.microsoft.com/office/word/2012/wordml" xmlns:w16cex="http://schemas.microsoft.com/office/word/2018/wordml/cex" xmlns:w16cid="http://schemas.microsoft.com/office/word/2016/wordml/cid" xmlns:w16="http://schemas.microsoft.com/office/word/2018/wordml" xmlns:w16sdtdh="http://schemas.microsoft.com/office/word/2020/wordml/sdtdatahash" xmlns:w16se="http://schemas.microsoft.com/office/word/2015/wordml/symex" xmlns:wpg="http://schemas.microsoft.com/office/word/2010/wordprocessingGroup" xmlns:wpi="http://schemas.microsoft.com/office/word/2010/wordprocessingInk" xmlns:wne="http://schemas.microsoft.com/office/word/2006/wordml" xmlns:wps="http://schemas.microsoft.com/office/word/2010/wordprocessingShape" mc:Ignorable="w14 w15 w16se w16cid w16 w16cex w16sdtdh wp14">
   <w:body>
     <w:p>
-      <w:r>
+      <w:pPr>
+        <w:rPr>
+          <w:b/>
+          <w:bCs/>
+        </w:rPr>
+      </w:pPr>
+      <w:r>
+        <w:rPr>
+          <w:b/>
+          <w:bCs/>
+        </w:rPr>
         <w:t>There are 3 levels of git configuration:</w:t>
       </w:r>
     </w:p>
@@ -44,7 +54,17 @@
       </w:r>
     </w:p>
     <w:p>
-      <w:r>
+      <w:pPr>
+        <w:rPr>
+          <w:b/>
+          <w:bCs/>
+        </w:rPr>
+      </w:pPr>
+      <w:r>
+        <w:rPr>
+          <w:b/>
+          <w:bCs/>
+        </w:rPr>
         <w:t>Edit global configuration:</w:t>
       </w:r>
     </w:p>
@@ -75,15 +95,7 @@
         </w:numPr>
       </w:pPr>
       <w:r>
-        <w:t xml:space="preserve">git config --global </w:t>
-      </w:r>
-      <w:proofErr w:type="spellStart"/>
-      <w:r>
-        <w:t>core.editor</w:t>
-      </w:r>
-      <w:proofErr w:type="spellEnd"/>
-      <w:r>
-        <w:t xml:space="preserve"> code</w:t>
+        <w:t>git config --global core.editor code</w:t>
       </w:r>
       <w:r>
         <w:t xml:space="preserve"> (allows to configure the editor to edit: visual code in this case)</w:t>
@@ -91,18 +103,17 @@
     </w:p>
     <w:p>
       <w:r>
-        <w:t>In Git config:</w:t>
-      </w:r>
-      <w:r>
-        <w:t xml:space="preserve"> (.</w:t>
-      </w:r>
-      <w:proofErr w:type="spellStart"/>
-      <w:r>
-        <w:t>gitconfig</w:t>
-      </w:r>
-      <w:proofErr w:type="spellEnd"/>
-      <w:r>
-        <w:t xml:space="preserve"> is a file that can be handy if you want to customize your git commands)</w:t>
+        <w:rPr>
+          <w:b/>
+          <w:bCs/>
+        </w:rPr>
+        <w:t>In Git config</w:t>
+      </w:r>
+      <w:r>
+        <w:t>:</w:t>
+      </w:r>
+      <w:r>
+        <w:t xml:space="preserve"> (.gitconfig is a file that can be handy if you want to customize your git commands)</w:t>
       </w:r>
     </w:p>
     <w:p>
@@ -174,7 +185,17 @@
       </w:r>
     </w:p>
     <w:p>
-      <w:r>
+      <w:pPr>
+        <w:rPr>
+          <w:b/>
+          <w:bCs/>
+        </w:rPr>
+      </w:pPr>
+      <w:r>
+        <w:rPr>
+          <w:b/>
+          <w:bCs/>
+        </w:rPr>
         <w:t>Git special commands:</w:t>
       </w:r>
     </w:p>
@@ -187,15 +208,7 @@
         </w:numPr>
       </w:pPr>
       <w:r>
-        <w:t>git log --pretty=format:'%</w:t>
-      </w:r>
-      <w:proofErr w:type="spellStart"/>
-      <w:r>
-        <w:t>cn</w:t>
-      </w:r>
-      <w:proofErr w:type="spellEnd"/>
-      <w:r>
-        <w:t>'</w:t>
+        <w:t>git log --pretty=format:'%cn'</w:t>
       </w:r>
       <w:r>
         <w:t xml:space="preserve"> (blame commit)</w:t>
@@ -210,15 +223,7 @@
         </w:numPr>
       </w:pPr>
       <w:r>
-        <w:t>git log --pretty=format:'%</w:t>
-      </w:r>
-      <w:proofErr w:type="spellStart"/>
-      <w:r>
-        <w:t>cr</w:t>
-      </w:r>
-      <w:proofErr w:type="spellEnd"/>
-      <w:r>
-        <w:t>'</w:t>
+        <w:t>git log --pretty=format:'%cr'</w:t>
       </w:r>
       <w:r>
         <w:t xml:space="preserve"> (tell me at what time a commit was done)</w:t>
@@ -303,6 +308,32 @@
       </w:r>
       <w:r>
         <w:t xml:space="preserve"> (nicely color formatted)</w:t>
+      </w:r>
+    </w:p>
+    <w:p>
+      <w:pPr>
+        <w:rPr>
+          <w:b/>
+          <w:bCs/>
+        </w:rPr>
+      </w:pPr>
+      <w:r>
+        <w:rPr>
+          <w:b/>
+          <w:bCs/>
+        </w:rPr>
+        <w:t>conventional commits</w:t>
+      </w:r>
+    </w:p>
+    <w:p>
+      <w:pPr>
+        <w:ind w:left="720"/>
+      </w:pPr>
+      <w:r>
+        <w:t xml:space="preserve">Commits need to follow a certain pattern which is conventional and understandable by humans and machines. To force this format you can use: </w:t>
+      </w:r>
+      <w:r>
+        <w:t>https://www.npmjs.com/package/git-commit-msg-linter</w:t>
       </w:r>
     </w:p>
     <w:sectPr>

</xml_diff>

<commit_message>
chore: add husky and lint staged
</commit_message>
<xml_diff>
--- a/Introduction/introduction.docx
+++ b/Introduction/introduction.docx
@@ -98,10 +98,12 @@
         <w:t xml:space="preserve">git config --global </w:t>
       </w:r>
       <w:proofErr w:type="spellStart"/>
+      <w:proofErr w:type="gramStart"/>
       <w:r>
         <w:t>core.editor</w:t>
       </w:r>
       <w:proofErr w:type="spellEnd"/>
+      <w:proofErr w:type="gramEnd"/>
       <w:r>
         <w:t xml:space="preserve"> code</w:t>
       </w:r>
@@ -121,13 +123,18 @@
         <w:t>:</w:t>
       </w:r>
       <w:r>
-        <w:t xml:space="preserve"> (.</w:t>
+        <w:t xml:space="preserve"> </w:t>
+      </w:r>
+      <w:proofErr w:type="gramStart"/>
+      <w:r>
+        <w:t>(.</w:t>
       </w:r>
       <w:proofErr w:type="spellStart"/>
       <w:r>
         <w:t>gitconfig</w:t>
       </w:r>
       <w:proofErr w:type="spellEnd"/>
+      <w:proofErr w:type="gramEnd"/>
       <w:r>
         <w:t xml:space="preserve"> is a file that can be handy if you want to customize your git commands)</w:t>
       </w:r>
@@ -197,7 +204,15 @@
         <w:pStyle w:val="ListParagraph"/>
       </w:pPr>
       <w:r>
-        <w:t>--wait allows for git to load all the information in this document, before we opened the eye viewer.</w:t>
+        <w:t xml:space="preserve">--wait allows for git to load all the information in this </w:t>
+      </w:r>
+      <w:proofErr w:type="gramStart"/>
+      <w:r>
+        <w:t>document, before</w:t>
+      </w:r>
+      <w:proofErr w:type="gramEnd"/>
+      <w:r>
+        <w:t xml:space="preserve"> we opened the eye viewer.</w:t>
       </w:r>
     </w:p>
     <w:p>
@@ -344,6 +359,35 @@
     </w:p>
     <w:p>
       <w:pPr>
+        <w:pStyle w:val="ListParagraph"/>
+        <w:numPr>
+          <w:ilvl w:val="0"/>
+          <w:numId w:val="6"/>
+        </w:numPr>
+      </w:pPr>
+      <w:r>
+        <w:t>git commit --ame</w:t>
+      </w:r>
+      <w:r>
+        <w:t>n</w:t>
+      </w:r>
+      <w:r>
+        <w:t>d --no-edit</w:t>
+      </w:r>
+      <w:r>
+        <w:t xml:space="preserve"> (amend the last commit and merges </w:t>
+      </w:r>
+      <w:proofErr w:type="gramStart"/>
+      <w:r>
+        <w:t>this changes</w:t>
+      </w:r>
+      <w:proofErr w:type="gramEnd"/>
+      <w:r>
+        <w:t xml:space="preserve"> to that commit, so that you don’t create a new one)</w:t>
+      </w:r>
+    </w:p>
+    <w:p>
+      <w:pPr>
         <w:rPr>
           <w:b/>
           <w:bCs/>
@@ -362,7 +406,15 @@
         <w:ind w:left="720"/>
       </w:pPr>
       <w:r>
-        <w:t xml:space="preserve">Commits need to follow a certain pattern which is conventional and understandable by humans and machines. To force this format you can use: </w:t>
+        <w:t xml:space="preserve">Commits need to follow a certain pattern which is conventional and understandable by humans and machines. To force this </w:t>
+      </w:r>
+      <w:proofErr w:type="gramStart"/>
+      <w:r>
+        <w:t>format</w:t>
+      </w:r>
+      <w:proofErr w:type="gramEnd"/>
+      <w:r>
+        <w:t xml:space="preserve"> you can use: </w:t>
       </w:r>
       <w:hyperlink r:id="rId5" w:history="1">
         <w:r>
@@ -407,8 +459,29 @@
       <w:r>
         <w:t xml:space="preserve"> </w:t>
       </w:r>
-      <w:r>
-        <w:t>https://standardjs.com/rules.html</w:t>
+      <w:hyperlink r:id="rId6" w:history="1">
+        <w:r>
+          <w:rPr>
+            <w:rStyle w:val="Hyperlink"/>
+          </w:rPr>
+          <w:t>https://standardjs.com/rules.html</w:t>
+        </w:r>
+      </w:hyperlink>
+    </w:p>
+    <w:p/>
+    <w:p>
+      <w:r>
+        <w:rPr>
+          <w:b/>
+          <w:bCs/>
+        </w:rPr>
+        <w:t>Husky</w:t>
+      </w:r>
+      <w:r>
+        <w:t xml:space="preserve">: allows you to correct certain syntax anti patterns using git hooks: </w:t>
+      </w:r>
+      <w:r>
+        <w:t>https://www.npmjs.com/package/husky</w:t>
       </w:r>
     </w:p>
     <w:sectPr>

</xml_diff>